<commit_message>
fix: align pin colors with legend by using sortedLocations index
</commit_message>
<xml_diff>
--- a/public/agreement.docx
+++ b/public/agreement.docx
@@ -199,25 +199,7 @@
           <w:rtl/>
           <w:lang w:bidi="he-IL"/>
         </w:rPr>
-        <w:t xml:space="preserve">לאון </w:t>
-      </w:r>
-      <w:proofErr w:type="spellStart"/>
-      <w:r>
-        <w:rPr>
-          <w:rFonts w:ascii="Open Sans Hebrew" w:hAnsi="Open Sans Hebrew" w:cs="Open Sans Hebrew"/>
-          <w:rtl/>
-          <w:lang w:bidi="he-IL"/>
-        </w:rPr>
-        <w:t>פיאטיגורסקי</w:t>
-      </w:r>
-      <w:proofErr w:type="spellEnd"/>
-      <w:r>
-        <w:rPr>
-          <w:rFonts w:ascii="Open Sans Hebrew" w:hAnsi="Open Sans Hebrew" w:cs="Open Sans Hebrew"/>
-          <w:rtl/>
-          <w:lang w:bidi="he-IL"/>
-        </w:rPr>
-        <w:t xml:space="preserve"> ת.ז. ____________ (להלן: "לאון")</w:t>
+        <w:t>לאון פיאטיגורסקי ת.ז. ____________ (להלן: "לאון")</w:t>
       </w:r>
     </w:p>
     <w:p>
@@ -403,18 +385,8 @@
           <w:rtl/>
           <w:lang w:bidi="he-IL"/>
         </w:rPr>
-        <w:t xml:space="preserve"> תחת שמו של לאון </w:t>
-      </w:r>
-      <w:proofErr w:type="spellStart"/>
-      <w:r>
-        <w:rPr>
-          <w:rFonts w:ascii="Open Sans Hebrew" w:hAnsi="Open Sans Hebrew" w:cs="Open Sans Hebrew"/>
-          <w:rtl/>
-          <w:lang w:bidi="he-IL"/>
-        </w:rPr>
-        <w:t>פיאטיגורסקי</w:t>
-      </w:r>
-      <w:proofErr w:type="spellEnd"/>
+        <w:t xml:space="preserve"> תחת שמו של לאון פיאטיגורסקי</w:t>
+      </w:r>
       <w:r>
         <w:rPr>
           <w:rFonts w:ascii="Open Sans Hebrew" w:hAnsi="Open Sans Hebrew" w:cs="Open Sans Hebrew"/>
@@ -594,25 +566,7 @@
           <w:rtl/>
           <w:lang w:bidi="he-IL"/>
         </w:rPr>
-        <w:t xml:space="preserve">לאון </w:t>
-      </w:r>
-      <w:proofErr w:type="spellStart"/>
-      <w:r>
-        <w:rPr>
-          <w:rFonts w:ascii="Open Sans Hebrew" w:hAnsi="Open Sans Hebrew" w:cs="Open Sans Hebrew"/>
-          <w:rtl/>
-          <w:lang w:bidi="he-IL"/>
-        </w:rPr>
-        <w:t>פיאטיגורסקי</w:t>
-      </w:r>
-      <w:proofErr w:type="spellEnd"/>
-      <w:r>
-        <w:rPr>
-          <w:rFonts w:ascii="Open Sans Hebrew" w:hAnsi="Open Sans Hebrew" w:cs="Open Sans Hebrew"/>
-          <w:rtl/>
-          <w:lang w:bidi="he-IL"/>
-        </w:rPr>
-        <w:t>: 20%</w:t>
+        <w:t>לאון פיאטיגורסקי: 20%</w:t>
       </w:r>
     </w:p>
     <w:p>
@@ -749,25 +703,7 @@
           <w:rtl/>
           <w:lang w:bidi="he-IL"/>
         </w:rPr>
-        <w:t xml:space="preserve">לאון </w:t>
-      </w:r>
-      <w:proofErr w:type="spellStart"/>
-      <w:r>
-        <w:rPr>
-          <w:rFonts w:ascii="Open Sans Hebrew" w:hAnsi="Open Sans Hebrew" w:cs="Open Sans Hebrew"/>
-          <w:rtl/>
-          <w:lang w:bidi="he-IL"/>
-        </w:rPr>
-        <w:t>פיאטיגורסקי</w:t>
-      </w:r>
-      <w:proofErr w:type="spellEnd"/>
-      <w:r>
-        <w:rPr>
-          <w:rFonts w:ascii="Open Sans Hebrew" w:hAnsi="Open Sans Hebrew" w:cs="Open Sans Hebrew"/>
-          <w:rtl/>
-          <w:lang w:bidi="he-IL"/>
-        </w:rPr>
-        <w:t>: 7%</w:t>
+        <w:t>לאון פיאטיגורסקי: 7%</w:t>
       </w:r>
     </w:p>
     <w:p>
@@ -1190,7 +1126,23 @@
           <w:rtl/>
           <w:lang w:bidi="he-IL"/>
         </w:rPr>
-        <w:t>כל הוצאות המיזם (כולל שיווק, שרתים, כלים טכנולוגיים, רישום וכו') יחולו וישולמו במלואם על ידי ר</w:t>
+        <w:t>כל הוצאות המיזם (שרתים, כלים טכנולוגיים,</w:t>
+      </w:r>
+      <w:r>
+        <w:rPr>
+          <w:rFonts w:ascii="Open Sans Hebrew" w:hAnsi="Open Sans Hebrew" w:cs="Open Sans Hebrew" w:hint="cs"/>
+          <w:rtl/>
+          <w:lang w:bidi="he-IL"/>
+        </w:rPr>
+        <w:t xml:space="preserve"> רואה חשבון,</w:t>
+      </w:r>
+      <w:r>
+        <w:rPr>
+          <w:rFonts w:ascii="Open Sans Hebrew" w:hAnsi="Open Sans Hebrew" w:cs="Open Sans Hebrew"/>
+          <w:rtl/>
+          <w:lang w:bidi="he-IL"/>
+        </w:rPr>
+        <w:t xml:space="preserve"> רישום וכו') יחולו וישולמו במלואם על ידי ר</w:t>
       </w:r>
       <w:r>
         <w:rPr>
@@ -1345,7 +1297,7 @@
         <w:bidi/>
         <w:ind w:left="720"/>
         <w:rPr>
-          <w:rFonts w:ascii="Open Sans Hebrew" w:hAnsi="Open Sans Hebrew" w:cs="Open Sans Hebrew" w:hint="cs"/>
+          <w:rFonts w:ascii="Open Sans Hebrew" w:hAnsi="Open Sans Hebrew" w:cs="Open Sans Hebrew"/>
           <w:lang w:bidi="he-IL"/>
         </w:rPr>
       </w:pPr>
@@ -1488,7 +1440,6 @@
         </w:rPr>
         <w:t xml:space="preserve">ן </w:t>
       </w:r>
-      <w:proofErr w:type="spellStart"/>
       <w:r>
         <w:rPr>
           <w:rFonts w:ascii="Open Sans Hebrew" w:hAnsi="Open Sans Hebrew" w:cs="Open Sans Hebrew"/>
@@ -1497,7 +1448,6 @@
         </w:rPr>
         <w:t>פיאטיגורסקי</w:t>
       </w:r>
-      <w:proofErr w:type="spellEnd"/>
       <w:r>
         <w:rPr>
           <w:rFonts w:ascii="Open Sans Hebrew" w:hAnsi="Open Sans Hebrew" w:cs="Open Sans Hebrew"/>

</xml_diff>